<commit_message>
determinstic serialization update and decorators
</commit_message>
<xml_diff>
--- a/doc/readme.docx
+++ b/doc/readme.docx
@@ -3,20 +3,13 @@
 <w:document xmlns:wpc="http://schemas.microsoft.com/office/word/2010/wordprocessingCanvas" xmlns:mc="http://schemas.openxmlformats.org/markup-compatibility/2006" xmlns:o="urn:schemas-microsoft-com:office:office" xmlns:r="http://schemas.openxmlformats.org/officeDocument/2006/relationships" xmlns:m="http://schemas.openxmlformats.org/officeDocument/2006/math" xmlns:v="urn:schemas-microsoft-com:vml" xmlns:wp14="http://schemas.microsoft.com/office/word/2010/wordprocessingDrawing" xmlns:wp="http://schemas.openxmlformats.org/drawingml/2006/wordprocessingDrawing" xmlns:w10="urn:schemas-microsoft-com:office:word" xmlns:w="http://schemas.openxmlformats.org/wordprocessingml/2006/main" xmlns:w14="http://schemas.microsoft.com/office/word/2010/wordml" xmlns:wpg="http://schemas.microsoft.com/office/word/2010/wordprocessingGroup" xmlns:wpi="http://schemas.microsoft.com/office/word/2010/wordprocessingInk" xmlns:wne="http://schemas.microsoft.com/office/word/2006/wordml" xmlns:wps="http://schemas.microsoft.com/office/word/2010/wordprocessingShape" mc:Ignorable="w14 wp14">
   <w:body>
     <w:p>
-      <w:proofErr w:type="spellStart"/>
       <w:r>
         <w:t>Cachepy</w:t>
       </w:r>
-      <w:proofErr w:type="spellEnd"/>
-    </w:p>
-    <w:p>
-      <w:proofErr w:type="spellStart"/>
-      <w:r>
-        <w:t>Cachepy</w:t>
-      </w:r>
-      <w:proofErr w:type="spellEnd"/>
-      <w:r>
-        <w:t xml:space="preserve"> is a framework for disk based caching of arbitrary python function calls.</w:t>
+    </w:p>
+    <w:p>
+      <w:r>
+        <w:t>Cachepy is a framework for disk based caching of arbitrary python function calls.</w:t>
       </w:r>
       <w:r>
         <w:t xml:space="preserve"> It has been conceived primarily with various forms of compilation caching in mind, but it should be useful in other contexts as well.</w:t>
@@ -100,23 +93,7 @@
         <w:t>*</w:t>
       </w:r>
       <w:r>
-        <w:t xml:space="preserve"> way. This makes caching of functions mapping complex </w:t>
-      </w:r>
-      <w:proofErr w:type="spellStart"/>
-      <w:r>
-        <w:t>datastructures</w:t>
-      </w:r>
-      <w:proofErr w:type="spellEnd"/>
-      <w:r>
-        <w:t xml:space="preserve"> to complex </w:t>
-      </w:r>
-      <w:proofErr w:type="spellStart"/>
-      <w:r>
-        <w:t>datastructures</w:t>
-      </w:r>
-      <w:proofErr w:type="spellEnd"/>
-      <w:r>
-        <w:t xml:space="preserve"> painless</w:t>
+        <w:t xml:space="preserve"> way. This makes caching of functions mapping complex datastructures to complex datastructures painless</w:t>
       </w:r>
     </w:p>
     <w:p>
@@ -146,30 +123,35 @@
         </w:numPr>
       </w:pPr>
       <w:r>
-        <w:t>Easy to use API; either annotate functions</w:t>
-      </w:r>
+        <w:t>Easy to use API; either annotate functions or subclass CachedOperation</w:t>
+      </w:r>
+    </w:p>
+    <w:p>
       <w:r>
         <w:t>*</w:t>
       </w:r>
       <w:r>
-        <w:t xml:space="preserve"> or subclass </w:t>
-      </w:r>
-      <w:proofErr w:type="spellStart"/>
-      <w:r>
-        <w:t>CachedOperation</w:t>
-      </w:r>
-      <w:proofErr w:type="spellEnd"/>
+        <w:t>WIP features</w:t>
+      </w:r>
+    </w:p>
+    <w:p>
+      <w:r>
+        <w:t>Possible extensions/improvements/generalizations:</w:t>
+      </w:r>
     </w:p>
     <w:p>
       <w:pPr>
         <w:pStyle w:val="Lijstalinea"/>
         <w:numPr>
           <w:ilvl w:val="0"/>
-          <w:numId w:val="1"/>
+          <w:numId w:val="2"/>
         </w:numPr>
       </w:pPr>
       <w:r>
-        <w:t>Tools for distribution* of caches. This may free the end user of cumbersome dependencies, such as compiler installations.</w:t>
+        <w:t>Tools for distribution</w:t>
+      </w:r>
+      <w:r>
+        <w:t xml:space="preserve"> of caches. This may free the end user of cumbersome dependencies, such as compiler installations.</w:t>
       </w:r>
     </w:p>
     <w:p>
@@ -177,82 +159,289 @@
         <w:pStyle w:val="Lijstalinea"/>
         <w:numPr>
           <w:ilvl w:val="0"/>
-          <w:numId w:val="1"/>
+          <w:numId w:val="2"/>
         </w:numPr>
       </w:pPr>
       <w:r>
-        <w:t xml:space="preserve">Automatic cache cleanup*: The cost of executing the cached operation is monitored, and in </w:t>
-      </w:r>
-      <w:proofErr w:type="spellStart"/>
-      <w:r>
-        <w:t>conjuction</w:t>
-      </w:r>
-      <w:proofErr w:type="spellEnd"/>
-      <w:r>
-        <w:t xml:space="preserve"> with usage statistics of cache entries, a </w:t>
-      </w:r>
-      <w:proofErr w:type="spellStart"/>
-      <w:r>
-        <w:t>disksize</w:t>
-      </w:r>
-      <w:proofErr w:type="spellEnd"/>
-      <w:r>
-        <w:t xml:space="preserve"> target is maintained.</w:t>
-      </w:r>
-    </w:p>
-    <w:p>
-      <w:r>
-        <w:t>*planned/WIP features</w:t>
+        <w:t>More different key-value store backends specialized to serve different use cases</w:t>
+      </w:r>
+    </w:p>
+    <w:p>
+      <w:pPr>
+        <w:pStyle w:val="Lijstalinea"/>
+        <w:numPr>
+          <w:ilvl w:val="1"/>
+          <w:numId w:val="2"/>
+        </w:numPr>
+      </w:pPr>
+      <w:r>
+        <w:t>An in-memory backend may also be useful, in case we do not care about persistence between sessions, but rather frequent calls within the same session. The deterministic serialization</w:t>
+      </w:r>
+      <w:r>
+        <w:t xml:space="preserve"> and integral key</w:t>
+      </w:r>
+      <w:r>
+        <w:t xml:space="preserve"> framework is orthogonal to the backend storage. Being able to set a flag to toggle to in-memory caching, or</w:t>
+      </w:r>
+      <w:r>
+        <w:t xml:space="preserve"> effective</w:t>
+      </w:r>
+      <w:r>
+        <w:t xml:space="preserve"> memoization, would be neat</w:t>
+      </w:r>
+    </w:p>
+    <w:p>
+      <w:pPr>
+        <w:pStyle w:val="Lijstalinea"/>
+        <w:numPr>
+          <w:ilvl w:val="1"/>
+          <w:numId w:val="2"/>
+        </w:numPr>
+      </w:pPr>
+      <w:r>
+        <w:t xml:space="preserve">Server process type database backend. </w:t>
+      </w:r>
+    </w:p>
+    <w:p>
+      <w:pPr>
+        <w:pStyle w:val="Lijstalinea"/>
+        <w:numPr>
+          <w:ilvl w:val="0"/>
+          <w:numId w:val="2"/>
+        </w:numPr>
+      </w:pPr>
+      <w:r>
+        <w:t>Automati</w:t>
+      </w:r>
+      <w:r>
+        <w:t>c cache cleanup</w:t>
+      </w:r>
+      <w:r>
+        <w:t xml:space="preserve">: </w:t>
+      </w:r>
+      <w:r>
+        <w:t>we may monitor the</w:t>
+      </w:r>
+      <w:r>
+        <w:t xml:space="preserve"> cost of executing the cached operation, and in conjuction with usage statistics of cache entries, a disksize target </w:t>
+      </w:r>
+      <w:r>
+        <w:t>could be</w:t>
+      </w:r>
+      <w:r>
+        <w:t xml:space="preserve"> maintained.</w:t>
+      </w:r>
+    </w:p>
+    <w:p>
+      <w:pPr>
+        <w:pStyle w:val="Lijstalinea"/>
+        <w:numPr>
+          <w:ilvl w:val="0"/>
+          <w:numId w:val="2"/>
+        </w:numPr>
+      </w:pPr>
+      <w:r>
+        <w:t>Integrate efficient handling of numpy arrays in the key-value store. This can be copied from joblib</w:t>
+      </w:r>
+    </w:p>
+    <w:p/>
+    <w:p>
+      <w:r>
+        <w:t xml:space="preserve">Note that cachepy is similar in intent to joblib; but considering it has somewhat different aims, a new project has been started. </w:t>
+      </w:r>
+      <w:r>
+        <w:t>Both projects are sufficiently similar that i</w:t>
+      </w:r>
+      <w:r>
+        <w:t xml:space="preserve">deally, the features of both </w:t>
+      </w:r>
+      <w:r>
+        <w:t>should</w:t>
+      </w:r>
+      <w:r>
+        <w:t xml:space="preserve"> </w:t>
+      </w:r>
+      <w:r>
+        <w:lastRenderedPageBreak/>
+        <w:t>be merged into one package in the future.</w:t>
+      </w:r>
+      <w:r>
+        <w:t xml:space="preserve"> But for now, implementing the specific needs of compilation caching would clash with backwards compatibility in joblib.</w:t>
+      </w:r>
+    </w:p>
+    <w:p/>
+    <w:p/>
+    <w:p>
+      <w:r>
+        <w:t>Example:</w:t>
+      </w:r>
+    </w:p>
+    <w:p>
+      <w:pPr>
+        <w:shd w:val="clear" w:color="auto" w:fill="FFFFFF"/>
+        <w:spacing w:after="0" w:line="240" w:lineRule="auto"/>
+        <w:textAlignment w:val="center"/>
+        <w:rPr>
+          <w:rFonts w:ascii="Arial" w:eastAsia="Times New Roman" w:hAnsi="Arial" w:cs="Arial"/>
+          <w:color w:val="222222"/>
+          <w:sz w:val="14"/>
+          <w:szCs w:val="14"/>
+        </w:rPr>
+      </w:pPr>
+      <w:r>
+        <w:rPr>
+          <w:rFonts w:ascii="Arial" w:eastAsia="Times New Roman" w:hAnsi="Arial" w:cs="Arial"/>
+          <w:color w:val="222222"/>
+          <w:sz w:val="14"/>
+          <w:szCs w:val="14"/>
+        </w:rPr>
+        <w:t xml:space="preserve">    </w:t>
       </w:r>
       <w:bookmarkStart w:id="0" w:name="_GoBack"/>
       <w:bookmarkEnd w:id="0"/>
+      <w:r>
+        <w:rPr>
+          <w:rFonts w:ascii="Arial" w:eastAsia="Times New Roman" w:hAnsi="Arial" w:cs="Arial"/>
+          <w:color w:val="222222"/>
+          <w:sz w:val="14"/>
+          <w:szCs w:val="14"/>
+        </w:rPr>
+        <w:t>@cached</w:t>
+      </w:r>
+    </w:p>
+    <w:p>
+      <w:pPr>
+        <w:shd w:val="clear" w:color="auto" w:fill="FFFFFF"/>
+        <w:spacing w:after="0" w:line="240" w:lineRule="auto"/>
+        <w:textAlignment w:val="center"/>
+        <w:rPr>
+          <w:rFonts w:ascii="Arial" w:eastAsia="Times New Roman" w:hAnsi="Arial" w:cs="Arial"/>
+          <w:color w:val="222222"/>
+          <w:sz w:val="14"/>
+          <w:szCs w:val="14"/>
+        </w:rPr>
+      </w:pPr>
+      <w:r>
+        <w:rPr>
+          <w:rFonts w:ascii="Arial" w:eastAsia="Times New Roman" w:hAnsi="Arial" w:cs="Arial"/>
+          <w:color w:val="222222"/>
+          <w:sz w:val="14"/>
+          <w:szCs w:val="14"/>
+        </w:rPr>
+        <w:t>    def compile(source, templates):</w:t>
+      </w:r>
+    </w:p>
+    <w:p>
+      <w:pPr>
+        <w:shd w:val="clear" w:color="auto" w:fill="FFFFFF"/>
+        <w:spacing w:after="0" w:line="240" w:lineRule="auto"/>
+        <w:textAlignment w:val="center"/>
+        <w:rPr>
+          <w:rFonts w:ascii="Arial" w:eastAsia="Times New Roman" w:hAnsi="Arial" w:cs="Arial"/>
+          <w:color w:val="222222"/>
+          <w:sz w:val="14"/>
+          <w:szCs w:val="14"/>
+        </w:rPr>
+      </w:pPr>
+      <w:r>
+        <w:rPr>
+          <w:rFonts w:ascii="Arial" w:eastAsia="Times New Roman" w:hAnsi="Arial" w:cs="Arial"/>
+          <w:color w:val="222222"/>
+          <w:sz w:val="14"/>
+          <w:szCs w:val="14"/>
+        </w:rPr>
+        <w:t>        print 'compiling'</w:t>
+      </w:r>
+    </w:p>
+    <w:p>
+      <w:pPr>
+        <w:shd w:val="clear" w:color="auto" w:fill="FFFFFF"/>
+        <w:spacing w:after="0" w:line="240" w:lineRule="auto"/>
+        <w:textAlignment w:val="center"/>
+        <w:rPr>
+          <w:rFonts w:ascii="Arial" w:eastAsia="Times New Roman" w:hAnsi="Arial" w:cs="Arial"/>
+          <w:color w:val="222222"/>
+          <w:sz w:val="14"/>
+          <w:szCs w:val="14"/>
+        </w:rPr>
+      </w:pPr>
+      <w:r>
+        <w:rPr>
+          <w:rFonts w:ascii="Arial" w:eastAsia="Times New Roman" w:hAnsi="Arial" w:cs="Arial"/>
+          <w:color w:val="222222"/>
+          <w:sz w:val="14"/>
+          <w:szCs w:val="14"/>
+        </w:rPr>
+        <w:t>        sleep(1)</w:t>
+      </w:r>
+    </w:p>
+    <w:p>
+      <w:pPr>
+        <w:shd w:val="clear" w:color="auto" w:fill="FFFFFF"/>
+        <w:spacing w:after="0" w:line="240" w:lineRule="auto"/>
+        <w:textAlignment w:val="center"/>
+        <w:rPr>
+          <w:rFonts w:ascii="Arial" w:eastAsia="Times New Roman" w:hAnsi="Arial" w:cs="Arial"/>
+          <w:color w:val="222222"/>
+          <w:sz w:val="14"/>
+          <w:szCs w:val="14"/>
+        </w:rPr>
+      </w:pPr>
+      <w:r>
+        <w:rPr>
+          <w:rFonts w:ascii="Arial" w:eastAsia="Times New Roman" w:hAnsi="Arial" w:cs="Arial"/>
+          <w:color w:val="222222"/>
+          <w:sz w:val="14"/>
+          <w:szCs w:val="14"/>
+        </w:rPr>
+        <w:t>        return source.format(**templates)</w:t>
+      </w:r>
+    </w:p>
+    <w:p>
+      <w:pPr>
+        <w:shd w:val="clear" w:color="auto" w:fill="FFFFFF"/>
+        <w:spacing w:after="0" w:line="240" w:lineRule="auto"/>
+        <w:textAlignment w:val="center"/>
+        <w:rPr>
+          <w:rFonts w:ascii="Arial" w:eastAsia="Times New Roman" w:hAnsi="Arial" w:cs="Arial"/>
+          <w:color w:val="222222"/>
+          <w:sz w:val="14"/>
+          <w:szCs w:val="14"/>
+        </w:rPr>
+      </w:pPr>
+      <w:r>
+        <w:rPr>
+          <w:rFonts w:ascii="Arial" w:eastAsia="Times New Roman" w:hAnsi="Arial" w:cs="Arial"/>
+          <w:color w:val="222222"/>
+          <w:sz w:val="14"/>
+          <w:szCs w:val="14"/>
+        </w:rPr>
+        <w:t>    print compile('const {dtype} = {value};', dict(dtype='int',value=3))     #calls compile</w:t>
+      </w:r>
+    </w:p>
+    <w:p>
+      <w:pPr>
+        <w:shd w:val="clear" w:color="auto" w:fill="FFFFFF"/>
+        <w:spacing w:after="135" w:line="240" w:lineRule="auto"/>
+        <w:textAlignment w:val="center"/>
+        <w:rPr>
+          <w:rFonts w:ascii="Arial" w:eastAsia="Times New Roman" w:hAnsi="Arial" w:cs="Arial"/>
+          <w:color w:val="222222"/>
+          <w:sz w:val="14"/>
+          <w:szCs w:val="14"/>
+        </w:rPr>
+      </w:pPr>
+      <w:r>
+        <w:rPr>
+          <w:rFonts w:ascii="Arial" w:eastAsia="Times New Roman" w:hAnsi="Arial" w:cs="Arial"/>
+          <w:color w:val="222222"/>
+          <w:sz w:val="14"/>
+          <w:szCs w:val="14"/>
+        </w:rPr>
+        <w:t>    print compile('const {dtype} = {value};', dict(dtype='int',value=3))     #gets value from cache</w:t>
+      </w:r>
     </w:p>
     <w:p/>
-    <w:p/>
-    <w:p>
-      <w:r>
-        <w:t xml:space="preserve">Note that </w:t>
-      </w:r>
-      <w:proofErr w:type="spellStart"/>
-      <w:r>
-        <w:t>cachepy</w:t>
-      </w:r>
-      <w:proofErr w:type="spellEnd"/>
-      <w:r>
-        <w:t xml:space="preserve"> is similar in intent to </w:t>
-      </w:r>
-      <w:proofErr w:type="spellStart"/>
-      <w:r>
-        <w:t>joblib</w:t>
-      </w:r>
-      <w:proofErr w:type="spellEnd"/>
-      <w:r>
-        <w:t xml:space="preserve">; but considering it has somewhat different aims, a new project has been started. </w:t>
-      </w:r>
-      <w:r>
-        <w:t>Both projects are sufficiently similar that i</w:t>
-      </w:r>
-      <w:r>
-        <w:t xml:space="preserve">deally, the features of both </w:t>
-      </w:r>
-      <w:r>
-        <w:t>should</w:t>
-      </w:r>
-      <w:r>
-        <w:t xml:space="preserve"> be merged into one package in the future.</w:t>
-      </w:r>
-      <w:r>
-        <w:t xml:space="preserve"> But for now, implementing the specific needs of compilation caching would clash with backwards compatibility in </w:t>
-      </w:r>
-      <w:proofErr w:type="spellStart"/>
-      <w:r>
-        <w:t>joblib</w:t>
-      </w:r>
-      <w:proofErr w:type="spellEnd"/>
-      <w:r>
-        <w:t>.</w:t>
-      </w:r>
-    </w:p>
     <w:sectPr>
       <w:pgSz w:w="12240" w:h="15840"/>
       <w:pgMar w:top="1440" w:right="1440" w:bottom="1440" w:left="1440" w:header="720" w:footer="720" w:gutter="0"/>
@@ -378,8 +567,124 @@
       </w:rPr>
     </w:lvl>
   </w:abstractNum>
+  <w:abstractNum w:abstractNumId="1">
+    <w:nsid w:val="243D03B3"/>
+    <w:multiLevelType w:val="hybridMultilevel"/>
+    <w:tmpl w:val="3D3A6B02"/>
+    <w:lvl w:ilvl="0" w:tplc="04090001">
+      <w:start w:val="1"/>
+      <w:numFmt w:val="bullet"/>
+      <w:lvlText w:val=""/>
+      <w:lvlJc w:val="left"/>
+      <w:pPr>
+        <w:ind w:left="720" w:hanging="360"/>
+      </w:pPr>
+      <w:rPr>
+        <w:rFonts w:ascii="Symbol" w:hAnsi="Symbol" w:hint="default"/>
+      </w:rPr>
+    </w:lvl>
+    <w:lvl w:ilvl="1" w:tplc="04090003">
+      <w:start w:val="1"/>
+      <w:numFmt w:val="bullet"/>
+      <w:lvlText w:val="o"/>
+      <w:lvlJc w:val="left"/>
+      <w:pPr>
+        <w:ind w:left="1440" w:hanging="360"/>
+      </w:pPr>
+      <w:rPr>
+        <w:rFonts w:ascii="Courier New" w:hAnsi="Courier New" w:cs="Courier New" w:hint="default"/>
+      </w:rPr>
+    </w:lvl>
+    <w:lvl w:ilvl="2" w:tplc="04090005" w:tentative="1">
+      <w:start w:val="1"/>
+      <w:numFmt w:val="bullet"/>
+      <w:lvlText w:val=""/>
+      <w:lvlJc w:val="left"/>
+      <w:pPr>
+        <w:ind w:left="2160" w:hanging="360"/>
+      </w:pPr>
+      <w:rPr>
+        <w:rFonts w:ascii="Wingdings" w:hAnsi="Wingdings" w:hint="default"/>
+      </w:rPr>
+    </w:lvl>
+    <w:lvl w:ilvl="3" w:tplc="04090001" w:tentative="1">
+      <w:start w:val="1"/>
+      <w:numFmt w:val="bullet"/>
+      <w:lvlText w:val=""/>
+      <w:lvlJc w:val="left"/>
+      <w:pPr>
+        <w:ind w:left="2880" w:hanging="360"/>
+      </w:pPr>
+      <w:rPr>
+        <w:rFonts w:ascii="Symbol" w:hAnsi="Symbol" w:hint="default"/>
+      </w:rPr>
+    </w:lvl>
+    <w:lvl w:ilvl="4" w:tplc="04090003" w:tentative="1">
+      <w:start w:val="1"/>
+      <w:numFmt w:val="bullet"/>
+      <w:lvlText w:val="o"/>
+      <w:lvlJc w:val="left"/>
+      <w:pPr>
+        <w:ind w:left="3600" w:hanging="360"/>
+      </w:pPr>
+      <w:rPr>
+        <w:rFonts w:ascii="Courier New" w:hAnsi="Courier New" w:cs="Courier New" w:hint="default"/>
+      </w:rPr>
+    </w:lvl>
+    <w:lvl w:ilvl="5" w:tplc="04090005" w:tentative="1">
+      <w:start w:val="1"/>
+      <w:numFmt w:val="bullet"/>
+      <w:lvlText w:val=""/>
+      <w:lvlJc w:val="left"/>
+      <w:pPr>
+        <w:ind w:left="4320" w:hanging="360"/>
+      </w:pPr>
+      <w:rPr>
+        <w:rFonts w:ascii="Wingdings" w:hAnsi="Wingdings" w:hint="default"/>
+      </w:rPr>
+    </w:lvl>
+    <w:lvl w:ilvl="6" w:tplc="04090001" w:tentative="1">
+      <w:start w:val="1"/>
+      <w:numFmt w:val="bullet"/>
+      <w:lvlText w:val=""/>
+      <w:lvlJc w:val="left"/>
+      <w:pPr>
+        <w:ind w:left="5040" w:hanging="360"/>
+      </w:pPr>
+      <w:rPr>
+        <w:rFonts w:ascii="Symbol" w:hAnsi="Symbol" w:hint="default"/>
+      </w:rPr>
+    </w:lvl>
+    <w:lvl w:ilvl="7" w:tplc="04090003" w:tentative="1">
+      <w:start w:val="1"/>
+      <w:numFmt w:val="bullet"/>
+      <w:lvlText w:val="o"/>
+      <w:lvlJc w:val="left"/>
+      <w:pPr>
+        <w:ind w:left="5760" w:hanging="360"/>
+      </w:pPr>
+      <w:rPr>
+        <w:rFonts w:ascii="Courier New" w:hAnsi="Courier New" w:cs="Courier New" w:hint="default"/>
+      </w:rPr>
+    </w:lvl>
+    <w:lvl w:ilvl="8" w:tplc="04090005" w:tentative="1">
+      <w:start w:val="1"/>
+      <w:numFmt w:val="bullet"/>
+      <w:lvlText w:val=""/>
+      <w:lvlJc w:val="left"/>
+      <w:pPr>
+        <w:ind w:left="6480" w:hanging="360"/>
+      </w:pPr>
+      <w:rPr>
+        <w:rFonts w:ascii="Wingdings" w:hAnsi="Wingdings" w:hint="default"/>
+      </w:rPr>
+    </w:lvl>
+  </w:abstractNum>
   <w:num w:numId="1">
     <w:abstractNumId w:val="0"/>
+  </w:num>
+  <w:num w:numId="2">
+    <w:abstractNumId w:val="1"/>
   </w:num>
 </w:numbering>
 </file>

</xml_diff>